<commit_message>
4th Push - Approved
</commit_message>
<xml_diff>
--- a/INTROSEProblemAnalysisChart.docx
+++ b/INTROSEProblemAnalysisChart.docx
@@ -555,6 +555,20 @@
           </w:tcPr>
           <w:p>
             <w:pPr>
+              <w:widowControl w:val="0"/>
+              <w:spacing w:line="240" w:lineRule="auto"/>
+              <w:contextualSpacing w:val="0"/>
+            </w:pPr>
+            <w:r>
+              <w:rPr>
+                <w:rFonts w:ascii="Calibri" w:cs="Calibri" w:eastAsia="Calibri" w:hAnsi="Calibri"/>
+                <w:rtl w:val="0"/>
+              </w:rPr>
+              <w:t xml:space="preserve">There are different databases for many information or records the company keeps</w:t>
+            </w:r>
+          </w:p>
+          <w:p>
+            <w:pPr>
               <w:keepNext w:val="0"/>
               <w:keepLines w:val="0"/>
               <w:widowControl w:val="0"/>
@@ -565,10 +579,8 @@
             </w:pPr>
             <w:r>
               <w:rPr>
-                <w:rFonts w:ascii="Cambria" w:cs="Cambria" w:eastAsia="Cambria" w:hAnsi="Cambria"/>
-                <w:rtl w:val="0"/>
-              </w:rPr>
-              <w:t xml:space="preserve">There is no system to check the list of all products</w:t>
+                <w:rtl w:val="0"/>
+              </w:rPr>
             </w:r>
           </w:p>
         </w:tc>
@@ -707,6 +719,38 @@
                 <w:rtl w:val="0"/>
               </w:rPr>
               <w:t xml:space="preserve">The secretary have different excel files for orders, meat, and seafood inventories.</w:t>
+            </w:r>
+          </w:p>
+          <w:p>
+            <w:pPr>
+              <w:keepNext w:val="0"/>
+              <w:keepLines w:val="0"/>
+              <w:widowControl w:val="0"/>
+              <w:spacing w:after="120" w:before="0" w:line="240" w:lineRule="auto"/>
+              <w:ind w:left="0" w:right="0" w:firstLine="0"/>
+              <w:contextualSpacing w:val="0"/>
+              <w:jc w:val="left"/>
+            </w:pPr>
+            <w:r>
+              <w:rPr>
+                <w:rtl w:val="0"/>
+              </w:rPr>
+            </w:r>
+          </w:p>
+          <w:p>
+            <w:pPr>
+              <w:keepNext w:val="0"/>
+              <w:keepLines w:val="0"/>
+              <w:widowControl w:val="0"/>
+              <w:spacing w:after="120" w:before="0" w:line="240" w:lineRule="auto"/>
+              <w:ind w:left="0" w:right="0" w:firstLine="0"/>
+              <w:contextualSpacing w:val="0"/>
+              <w:jc w:val="left"/>
+            </w:pPr>
+            <w:r>
+              <w:rPr>
+                <w:rtl w:val="0"/>
+              </w:rPr>
             </w:r>
           </w:p>
         </w:tc>
@@ -1183,7 +1227,7 @@
           <w:szCs w:val="24"/>
           <w:rtl w:val="0"/>
         </w:rPr>
-        <w:t xml:space="preserve">The business goal is to deliver the products efficiently to the clients. They need a computing solution to make it easier for the users to check and track their inventories and orders instead of using different excel files. This will help them save a lot of time and confusions in counting the orders per day.</w:t>
+        <w:t xml:space="preserve">The business goal is to deliver the products efficiently to the clients. They need a  computing solution to make it easier for the users to check and track their inventories and orders instead of using different excel files. This will help them save a lot of time and avoid confusions in counting the orders per day.</w:t>
       </w:r>
     </w:p>
     <w:p>

</xml_diff>